<commit_message>
Small fixes in the documentation, added pdf version
</commit_message>
<xml_diff>
--- a/docs/Diplomaterv.docx
+++ b/docs/Diplomaterv.docx
@@ -4809,10 +4809,10 @@
           <w:noProof/>
         </w:rPr>
         <w:drawing>
-          <wp:inline distT="0" distB="0" distL="0" distR="0" wp14:anchorId="346848B0" wp14:editId="66DD2A37">
-            <wp:extent cx="5092706" cy="1754660"/>
-            <wp:effectExtent l="0" t="0" r="0" b="0"/>
-            <wp:docPr id="48" name="Kép 48"/>
+          <wp:inline distT="0" distB="0" distL="0" distR="0" wp14:anchorId="4B438BAD" wp14:editId="08BDD49D">
+            <wp:extent cx="5400040" cy="1860550"/>
+            <wp:effectExtent l="0" t="0" r="0" b="6350"/>
+            <wp:docPr id="9" name="Kép 9"/>
             <wp:cNvGraphicFramePr>
               <a:graphicFrameLocks xmlns:a="http://schemas.openxmlformats.org/drawingml/2006/main" noChangeAspect="1"/>
             </wp:cNvGraphicFramePr>
@@ -4820,7 +4820,7 @@
               <a:graphicData uri="http://schemas.openxmlformats.org/drawingml/2006/picture">
                 <pic:pic xmlns:pic="http://schemas.openxmlformats.org/drawingml/2006/picture">
                   <pic:nvPicPr>
-                    <pic:cNvPr id="48" name="Kép 48"/>
+                    <pic:cNvPr id="9" name="Kép 9"/>
                     <pic:cNvPicPr/>
                   </pic:nvPicPr>
                   <pic:blipFill>
@@ -4838,7 +4838,7 @@
                   <pic:spPr>
                     <a:xfrm>
                       <a:off x="0" y="0"/>
-                      <a:ext cx="5101141" cy="1757566"/>
+                      <a:ext cx="5400040" cy="1860550"/>
                     </a:xfrm>
                     <a:prstGeom prst="rect">
                       <a:avLst/>
@@ -7137,10 +7137,10 @@
           <w:noProof/>
         </w:rPr>
         <w:drawing>
-          <wp:inline distT="0" distB="0" distL="0" distR="0" wp14:anchorId="4E0993AB" wp14:editId="33A7ED88">
+          <wp:inline distT="0" distB="0" distL="0" distR="0" wp14:anchorId="43B1AEB6" wp14:editId="2138123C">
             <wp:extent cx="5400040" cy="2108200"/>
             <wp:effectExtent l="0" t="0" r="0" b="6350"/>
-            <wp:docPr id="50" name="Kép 50"/>
+            <wp:docPr id="13" name="Kép 13"/>
             <wp:cNvGraphicFramePr>
               <a:graphicFrameLocks xmlns:a="http://schemas.openxmlformats.org/drawingml/2006/main" noChangeAspect="1"/>
             </wp:cNvGraphicFramePr>
@@ -7148,7 +7148,7 @@
               <a:graphicData uri="http://schemas.openxmlformats.org/drawingml/2006/picture">
                 <pic:pic xmlns:pic="http://schemas.openxmlformats.org/drawingml/2006/picture">
                   <pic:nvPicPr>
-                    <pic:cNvPr id="50" name="Kép 50"/>
+                    <pic:cNvPr id="13" name="Kép 13"/>
                     <pic:cNvPicPr/>
                   </pic:nvPicPr>
                   <pic:blipFill>
@@ -7370,6 +7370,7 @@
           <w:id w:val="1525368290"/>
           <w:citation/>
         </w:sdtPr>
+        <w:sdtEndPr/>
         <w:sdtContent>
           <w:r>
             <w:fldChar w:fldCharType="begin"/>
@@ -7605,6 +7606,7 @@
           <w:id w:val="2050867821"/>
           <w:citation/>
         </w:sdtPr>
+        <w:sdtEndPr/>
         <w:sdtContent>
           <w:r>
             <w:fldChar w:fldCharType="begin"/>
@@ -7959,6 +7961,7 @@
           <w:id w:val="-1478067345"/>
           <w:citation/>
         </w:sdtPr>
+        <w:sdtEndPr/>
         <w:sdtContent>
           <w:r>
             <w:fldChar w:fldCharType="begin"/>
@@ -8077,6 +8080,7 @@
           <w:id w:val="-860826891"/>
           <w:citation/>
         </w:sdtPr>
+        <w:sdtEndPr/>
         <w:sdtContent>
           <w:r>
             <w:fldChar w:fldCharType="begin"/>
@@ -9373,6 +9377,7 @@
           <w:id w:val="343827751"/>
           <w:citation/>
         </w:sdtPr>
+        <w:sdtEndPr/>
         <w:sdtContent>
           <w:r>
             <w:fldChar w:fldCharType="begin"/>
@@ -9589,6 +9594,7 @@
           <w:id w:val="-1951082632"/>
           <w:citation/>
         </w:sdtPr>
+        <w:sdtEndPr/>
         <w:sdtContent>
           <w:r>
             <w:fldChar w:fldCharType="begin"/>
@@ -9740,6 +9746,7 @@
           <w:id w:val="-42368461"/>
           <w:citation/>
         </w:sdtPr>
+        <w:sdtEndPr/>
         <w:sdtContent>
           <w:r>
             <w:fldChar w:fldCharType="begin"/>
@@ -10009,6 +10016,7 @@
           <w:id w:val="936559473"/>
           <w:citation/>
         </w:sdtPr>
+        <w:sdtEndPr/>
         <w:sdtContent>
           <w:r>
             <w:fldChar w:fldCharType="begin"/>
@@ -10216,6 +10224,7 @@
           <w:id w:val="344439708"/>
           <w:citation/>
         </w:sdtPr>
+        <w:sdtEndPr/>
         <w:sdtContent>
           <w:r>
             <w:fldChar w:fldCharType="begin"/>
@@ -10702,6 +10711,7 @@
           <w:id w:val="1156732218"/>
           <w:citation/>
         </w:sdtPr>
+        <w:sdtEndPr/>
         <w:sdtContent>
           <w:r>
             <w:fldChar w:fldCharType="begin"/>
@@ -10794,6 +10804,7 @@
           <w:id w:val="-1987616261"/>
           <w:citation/>
         </w:sdtPr>
+        <w:sdtEndPr/>
         <w:sdtContent>
           <w:r>
             <w:fldChar w:fldCharType="begin"/>
@@ -11016,6 +11027,7 @@
           <w:id w:val="1852221155"/>
           <w:citation/>
         </w:sdtPr>
+        <w:sdtEndPr/>
         <w:sdtContent>
           <w:r>
             <w:fldChar w:fldCharType="begin"/>
@@ -18207,6 +18219,7 @@
           <w:id w:val="81200987"/>
           <w:citation/>
         </w:sdtPr>
+        <w:sdtEndPr/>
         <w:sdtContent>
           <w:r>
             <w:fldChar w:fldCharType="begin"/>
@@ -18274,6 +18287,7 @@
           <w:id w:val="-1970280246"/>
           <w:citation/>
         </w:sdtPr>
+        <w:sdtEndPr/>
         <w:sdtContent>
           <w:r>
             <w:fldChar w:fldCharType="begin"/>
@@ -19772,6 +19786,7 @@
           <w:id w:val="99768563"/>
           <w:citation/>
         </w:sdtPr>
+        <w:sdtEndPr/>
         <w:sdtContent>
           <w:r>
             <w:fldChar w:fldCharType="begin"/>
@@ -20859,6 +20874,7 @@
           <w:id w:val="-466739280"/>
           <w:citation/>
         </w:sdtPr>
+        <w:sdtEndPr/>
         <w:sdtContent>
           <w:r>
             <w:fldChar w:fldCharType="begin"/>
@@ -23281,6 +23297,7 @@
           <w:id w:val="363795578"/>
           <w:citation/>
         </w:sdtPr>
+        <w:sdtEndPr/>
         <w:sdtContent>
           <w:r>
             <w:fldChar w:fldCharType="begin"/>

</xml_diff>

<commit_message>
Fix some inconsistencies with the documentation
</commit_message>
<xml_diff>
--- a/docs/Diplomaterv.docx
+++ b/docs/Diplomaterv.docx
@@ -81,21 +81,11 @@
       <w:pPr>
         <w:pStyle w:val="Cmlapkarstanszk"/>
       </w:pPr>
-      <w:r>
-        <w:fldChar w:fldCharType="begin"/>
-      </w:r>
-      <w:r>
-        <w:instrText xml:space="preserve"> DOCPROPERTY  Company  \* MERGEFORMAT </w:instrText>
-      </w:r>
-      <w:r>
-        <w:fldChar w:fldCharType="separate"/>
-      </w:r>
-      <w:r>
-        <w:t>Automatizálási és Alkalmazott Informatikai Tanszék</w:t>
-      </w:r>
-      <w:r>
-        <w:fldChar w:fldCharType="end"/>
-      </w:r>
+      <w:fldSimple w:instr=" DOCPROPERTY  Company  \* MERGEFORMAT ">
+        <w:r>
+          <w:t>Automatizálási és Alkalmazott Informatikai Tanszék</w:t>
+        </w:r>
+      </w:fldSimple>
     </w:p>
     <w:p/>
     <w:p/>
@@ -106,41 +96,21 @@
       <w:pPr>
         <w:pStyle w:val="Cmlapszerz"/>
       </w:pPr>
-      <w:r>
-        <w:fldChar w:fldCharType="begin"/>
-      </w:r>
-      <w:r>
-        <w:instrText xml:space="preserve"> AUTHOR  \* MERGEFORMAT </w:instrText>
-      </w:r>
-      <w:r>
-        <w:fldChar w:fldCharType="separate"/>
-      </w:r>
-      <w:r>
-        <w:t>Kozák Ágota Boglárka</w:t>
-      </w:r>
-      <w:r>
-        <w:fldChar w:fldCharType="end"/>
-      </w:r>
+      <w:fldSimple w:instr=" AUTHOR  \* MERGEFORMAT ">
+        <w:r>
+          <w:t>Kozák Ágota Boglárka</w:t>
+        </w:r>
+      </w:fldSimple>
     </w:p>
     <w:p>
       <w:pPr>
         <w:pStyle w:val="Cm"/>
       </w:pPr>
-      <w:r>
-        <w:fldChar w:fldCharType="begin"/>
-      </w:r>
-      <w:r>
-        <w:instrText xml:space="preserve"> TITLE  \* MERGEFORMAT </w:instrText>
-      </w:r>
-      <w:r>
-        <w:fldChar w:fldCharType="separate"/>
-      </w:r>
-      <w:r>
-        <w:t>Diagnosztikai napló feldolgozás és vizualizáció mikroszolgáltatások architektúrában</w:t>
-      </w:r>
-      <w:r>
-        <w:fldChar w:fldCharType="end"/>
-      </w:r>
+      <w:fldSimple w:instr=" TITLE  \* MERGEFORMAT ">
+        <w:r>
+          <w:t>Diagnosztikai napló feldolgozás és vizualizáció mikroszolgáltatások architektúrában</w:t>
+        </w:r>
+      </w:fldSimple>
     </w:p>
     <w:p>
       <w:pPr>
@@ -238,21 +208,11 @@
                             <w:pPr>
                               <w:pStyle w:val="Cmlapszerz"/>
                             </w:pPr>
-                            <w:r>
-                              <w:fldChar w:fldCharType="begin"/>
-                            </w:r>
-                            <w:r>
-                              <w:instrText xml:space="preserve"> DOCPROPERTY "Manager"  \* MERGEFORMAT </w:instrText>
-                            </w:r>
-                            <w:r>
-                              <w:fldChar w:fldCharType="separate"/>
-                            </w:r>
-                            <w:r>
-                              <w:t>Dr. Dudás Ákos</w:t>
-                            </w:r>
-                            <w:r>
-                              <w:fldChar w:fldCharType="end"/>
-                            </w:r>
+                            <w:fldSimple w:instr=" DOCPROPERTY &quot;Manager&quot;  \* MERGEFORMAT ">
+                              <w:r>
+                                <w:t>Dr. Dudás Ákos</w:t>
+                              </w:r>
+                            </w:fldSimple>
                           </w:p>
                           <w:p>
                             <w:pPr>
@@ -329,21 +289,11 @@
                       <w:pPr>
                         <w:pStyle w:val="Cmlapszerz"/>
                       </w:pPr>
-                      <w:r>
-                        <w:fldChar w:fldCharType="begin"/>
-                      </w:r>
-                      <w:r>
-                        <w:instrText xml:space="preserve"> DOCPROPERTY "Manager"  \* MERGEFORMAT </w:instrText>
-                      </w:r>
-                      <w:r>
-                        <w:fldChar w:fldCharType="separate"/>
-                      </w:r>
-                      <w:r>
-                        <w:t>Dr. Dudás Ákos</w:t>
-                      </w:r>
-                      <w:r>
-                        <w:fldChar w:fldCharType="end"/>
-                      </w:r>
+                      <w:fldSimple w:instr=" DOCPROPERTY &quot;Manager&quot;  \* MERGEFORMAT ">
+                        <w:r>
+                          <w:t>Dr. Dudás Ákos</w:t>
+                        </w:r>
+                      </w:fldSimple>
                     </w:p>
                     <w:p>
                       <w:pPr>
@@ -2951,7 +2901,7 @@
         <w:rPr>
           <w:noProof/>
         </w:rPr>
-        <w:t>2021. 12. 07.</w:t>
+        <w:t>2021. 12. 09.</w:t>
       </w:r>
       <w:r>
         <w:fldChar w:fldCharType="end"/>
@@ -2978,21 +2928,11 @@
       <w:r>
         <w:tab/>
       </w:r>
-      <w:r>
-        <w:fldChar w:fldCharType="begin"/>
-      </w:r>
-      <w:r>
-        <w:instrText xml:space="preserve"> AUTHOR   \* MERGEFORMAT </w:instrText>
-      </w:r>
-      <w:r>
-        <w:fldChar w:fldCharType="separate"/>
-      </w:r>
-      <w:r>
-        <w:t>Kozák Ágota Boglárka</w:t>
-      </w:r>
-      <w:r>
-        <w:fldChar w:fldCharType="end"/>
-      </w:r>
+      <w:fldSimple w:instr=" AUTHOR   \* MERGEFORMAT ">
+        <w:r>
+          <w:t>Kozák Ágota Boglárka</w:t>
+        </w:r>
+      </w:fldSimple>
     </w:p>
     <w:p>
       <w:pPr>
@@ -13985,7 +13925,7 @@
           <w:i/>
           <w:iCs/>
         </w:rPr>
-        <w:t>sendDataToPostprocessor</w:t>
+        <w:t>publish</w:t>
       </w:r>
       <w:r>
         <w:t xml:space="preserve"> függvényt használják a konkrét publikálás elvégzésére. Ez a függvény az </w:t>
@@ -14077,6 +14017,19 @@
       <w:r>
         <w:t xml:space="preserve">. </w:t>
       </w:r>
+      <w:r>
+        <w:t xml:space="preserve">A </w:t>
+      </w:r>
+      <w:r>
+        <w:rPr>
+          <w:i/>
+          <w:iCs/>
+        </w:rPr>
+        <w:t>publish</w:t>
+      </w:r>
+      <w:r>
+        <w:t xml:space="preserve"> függvény megvalósítása az alábbi kódrészleten látható.</w:t>
+      </w:r>
     </w:p>
     <w:p>
       <w:pPr>
@@ -14089,7 +14042,19 @@
         <w:rPr>
           <w:noProof/>
         </w:rPr>
-        <w:t>func (producer *AmqpProducer) sendDataToPostprocessor(data []byte) {</w:t>
+        <w:t xml:space="preserve">func (producer *AmqpProducer) </w:t>
+      </w:r>
+      <w:r>
+        <w:rPr>
+          <w:noProof/>
+        </w:rPr>
+        <w:t>publish</w:t>
+      </w:r>
+      <w:r>
+        <w:rPr>
+          <w:noProof/>
+        </w:rPr>
+        <w:t>(data []byte) {</w:t>
       </w:r>
     </w:p>
     <w:p>
@@ -14876,7 +14841,17 @@
         <w:t>package</w:t>
       </w:r>
       <w:r>
-        <w:t xml:space="preserve">-ben valósítottam meg. Ebben a package-ben négy fájl található, ebből kettő a </w:t>
+        <w:t xml:space="preserve">-ben valósítottam meg. Ebben a </w:t>
+      </w:r>
+      <w:r>
+        <w:rPr>
+          <w:i/>
+          <w:iCs/>
+        </w:rPr>
+        <w:t>package</w:t>
+      </w:r>
+      <w:r>
+        <w:t xml:space="preserve">-ben négy fájl található, ebből kettő a </w:t>
       </w:r>
       <w:r>
         <w:rPr>
@@ -15549,7 +15524,17 @@
         <w:t xml:space="preserve"> fájlban található. </w:t>
       </w:r>
       <w:r>
-        <w:t xml:space="preserve">Ugyanúgy, mint a parser szolgáltatás esetében, itt is perzisztens kézbesítési módot használok az adatok továbbítására, és a </w:t>
+        <w:t xml:space="preserve">Ugyanúgy, mint a </w:t>
+      </w:r>
+      <w:r>
+        <w:rPr>
+          <w:i/>
+          <w:iCs/>
+        </w:rPr>
+        <w:t>parser</w:t>
+      </w:r>
+      <w:r>
+        <w:t xml:space="preserve"> szolgáltatás esetében, itt is perzisztens kézbesítési módot használok az adatok továbbítására, és a </w:t>
       </w:r>
       <w:r>
         <w:rPr>
@@ -15674,7 +15659,17 @@
         <w:t>processing</w:t>
       </w:r>
       <w:r>
-        <w:t xml:space="preserve"> package-ben lévő </w:t>
+        <w:t xml:space="preserve"> </w:t>
+      </w:r>
+      <w:r>
+        <w:rPr>
+          <w:i/>
+          <w:iCs/>
+        </w:rPr>
+        <w:t>package</w:t>
+      </w:r>
+      <w:r>
+        <w:t xml:space="preserve">-ben lévő </w:t>
       </w:r>
       <w:r>
         <w:rPr>
@@ -15713,7 +15708,17 @@
         <w:t>tben mutattam be.</w:t>
       </w:r>
       <w:r>
-        <w:t xml:space="preserve"> Az EntryProcessor a sorok feldolgozása közben hat adatstruktúrát épít fel, amelyek a következők:</w:t>
+        <w:t xml:space="preserve"> Az </w:t>
+      </w:r>
+      <w:r>
+        <w:rPr>
+          <w:i/>
+          <w:iCs/>
+        </w:rPr>
+        <w:t>EntryProcessor</w:t>
+      </w:r>
+      <w:r>
+        <w:t xml:space="preserve"> a sorok feldolgozása közben hat adatstruktúrát épít fel, amelyek a következők:</w:t>
       </w:r>
     </w:p>
     <w:p>
@@ -17245,7 +17250,6 @@
         <w:t xml:space="preserve">. </w:t>
       </w:r>
     </w:p>
-    <w:p/>
     <w:p>
       <w:pPr>
         <w:spacing w:after="0" w:line="240" w:lineRule="auto"/>
@@ -20815,7 +20819,17 @@
     </w:p>
     <w:p>
       <w:r>
-        <w:t xml:space="preserve">Az EntryProcessor komponens unit tesztje annyival bonyolultabb, hogy itt szükség volt a komponensek függőségeinek mock implementációkkal való helyettesítésére. Ebben az esetben három mock implementációt készítettem: egyet a </w:t>
+        <w:t xml:space="preserve">Az </w:t>
+      </w:r>
+      <w:r>
+        <w:rPr>
+          <w:i/>
+          <w:iCs/>
+        </w:rPr>
+        <w:t>EntryProcessor</w:t>
+      </w:r>
+      <w:r>
+        <w:t xml:space="preserve"> komponens unit tesztje annyival bonyolultabb, hogy itt szükség volt a komponensek függőségeinek mock implementációkkal való helyettesítésére. Ebben az esetben három mock implementációt készítettem: egyet a </w:t>
       </w:r>
       <w:r>
         <w:rPr>

</xml_diff>

<commit_message>
Update date field in documentation
</commit_message>
<xml_diff>
--- a/docs/Diplomaterv.docx
+++ b/docs/Diplomaterv.docx
@@ -81,11 +81,21 @@
       <w:pPr>
         <w:pStyle w:val="Cmlapkarstanszk"/>
       </w:pPr>
-      <w:fldSimple w:instr=" DOCPROPERTY  Company  \* MERGEFORMAT ">
-        <w:r>
-          <w:t>Automatizálási és Alkalmazott Informatikai Tanszék</w:t>
-        </w:r>
-      </w:fldSimple>
+      <w:r>
+        <w:fldChar w:fldCharType="begin"/>
+      </w:r>
+      <w:r>
+        <w:instrText xml:space="preserve"> DOCPROPERTY  Company  \* MERGEFORMAT </w:instrText>
+      </w:r>
+      <w:r>
+        <w:fldChar w:fldCharType="separate"/>
+      </w:r>
+      <w:r>
+        <w:t>Automatizálási és Alkalmazott Informatikai Tanszék</w:t>
+      </w:r>
+      <w:r>
+        <w:fldChar w:fldCharType="end"/>
+      </w:r>
     </w:p>
     <w:p/>
     <w:p/>
@@ -96,21 +106,41 @@
       <w:pPr>
         <w:pStyle w:val="Cmlapszerz"/>
       </w:pPr>
-      <w:fldSimple w:instr=" AUTHOR  \* MERGEFORMAT ">
-        <w:r>
-          <w:t>Kozák Ágota Boglárka</w:t>
-        </w:r>
-      </w:fldSimple>
+      <w:r>
+        <w:fldChar w:fldCharType="begin"/>
+      </w:r>
+      <w:r>
+        <w:instrText xml:space="preserve"> AUTHOR  \* MERGEFORMAT </w:instrText>
+      </w:r>
+      <w:r>
+        <w:fldChar w:fldCharType="separate"/>
+      </w:r>
+      <w:r>
+        <w:t>Kozák Ágota Boglárka</w:t>
+      </w:r>
+      <w:r>
+        <w:fldChar w:fldCharType="end"/>
+      </w:r>
     </w:p>
     <w:p>
       <w:pPr>
         <w:pStyle w:val="Cm"/>
       </w:pPr>
-      <w:fldSimple w:instr=" TITLE  \* MERGEFORMAT ">
-        <w:r>
-          <w:t>Diagnosztikai napló feldolgozás és vizualizáció mikroszolgáltatások architektúrában</w:t>
-        </w:r>
-      </w:fldSimple>
+      <w:r>
+        <w:fldChar w:fldCharType="begin"/>
+      </w:r>
+      <w:r>
+        <w:instrText xml:space="preserve"> TITLE  \* MERGEFORMAT </w:instrText>
+      </w:r>
+      <w:r>
+        <w:fldChar w:fldCharType="separate"/>
+      </w:r>
+      <w:r>
+        <w:t>Diagnosztikai napló feldolgozás és vizualizáció mikroszolgáltatások architektúrában</w:t>
+      </w:r>
+      <w:r>
+        <w:fldChar w:fldCharType="end"/>
+      </w:r>
     </w:p>
     <w:p>
       <w:pPr>
@@ -208,11 +238,21 @@
                             <w:pPr>
                               <w:pStyle w:val="Cmlapszerz"/>
                             </w:pPr>
-                            <w:fldSimple w:instr=" DOCPROPERTY &quot;Manager&quot;  \* MERGEFORMAT ">
-                              <w:r>
-                                <w:t>Dr. Dudás Ákos</w:t>
-                              </w:r>
-                            </w:fldSimple>
+                            <w:r>
+                              <w:fldChar w:fldCharType="begin"/>
+                            </w:r>
+                            <w:r>
+                              <w:instrText xml:space="preserve"> DOCPROPERTY "Manager"  \* MERGEFORMAT </w:instrText>
+                            </w:r>
+                            <w:r>
+                              <w:fldChar w:fldCharType="separate"/>
+                            </w:r>
+                            <w:r>
+                              <w:t>Dr. Dudás Ákos</w:t>
+                            </w:r>
+                            <w:r>
+                              <w:fldChar w:fldCharType="end"/>
+                            </w:r>
                           </w:p>
                           <w:p>
                             <w:pPr>
@@ -289,11 +329,21 @@
                       <w:pPr>
                         <w:pStyle w:val="Cmlapszerz"/>
                       </w:pPr>
-                      <w:fldSimple w:instr=" DOCPROPERTY &quot;Manager&quot;  \* MERGEFORMAT ">
-                        <w:r>
-                          <w:t>Dr. Dudás Ákos</w:t>
-                        </w:r>
-                      </w:fldSimple>
+                      <w:r>
+                        <w:fldChar w:fldCharType="begin"/>
+                      </w:r>
+                      <w:r>
+                        <w:instrText xml:space="preserve"> DOCPROPERTY "Manager"  \* MERGEFORMAT </w:instrText>
+                      </w:r>
+                      <w:r>
+                        <w:fldChar w:fldCharType="separate"/>
+                      </w:r>
+                      <w:r>
+                        <w:t>Dr. Dudás Ákos</w:t>
+                      </w:r>
+                      <w:r>
+                        <w:fldChar w:fldCharType="end"/>
+                      </w:r>
                     </w:p>
                     <w:p>
                       <w:pPr>
@@ -362,7 +412,7 @@
       <w:r>
         <w:fldChar w:fldCharType="separate"/>
       </w:r>
-      <w:hyperlink w:anchor="_Toc89954038" w:history="1">
+      <w:hyperlink w:anchor="_Toc89987189" w:history="1">
         <w:r>
           <w:rPr>
             <w:rStyle w:val="Hiperhivatkozs"/>
@@ -389,7 +439,7 @@
             <w:noProof/>
             <w:webHidden/>
           </w:rPr>
-          <w:instrText xml:space="preserve"> PAGEREF _Toc89954038 \h </w:instrText>
+          <w:instrText xml:space="preserve"> PAGEREF _Toc89987189 \h </w:instrText>
         </w:r>
         <w:r>
           <w:rPr>
@@ -432,7 +482,7 @@
           <w:lang w:eastAsia="hu-HU"/>
         </w:rPr>
       </w:pPr>
-      <w:hyperlink w:anchor="_Toc89954039" w:history="1">
+      <w:hyperlink w:anchor="_Toc89987190" w:history="1">
         <w:r>
           <w:rPr>
             <w:rStyle w:val="Hiperhivatkozs"/>
@@ -459,7 +509,7 @@
             <w:noProof/>
             <w:webHidden/>
           </w:rPr>
-          <w:instrText xml:space="preserve"> PAGEREF _Toc89954039 \h </w:instrText>
+          <w:instrText xml:space="preserve"> PAGEREF _Toc89987190 \h </w:instrText>
         </w:r>
         <w:r>
           <w:rPr>
@@ -502,7 +552,7 @@
           <w:lang w:eastAsia="hu-HU"/>
         </w:rPr>
       </w:pPr>
-      <w:hyperlink w:anchor="_Toc89954040" w:history="1">
+      <w:hyperlink w:anchor="_Toc89987191" w:history="1">
         <w:r>
           <w:rPr>
             <w:rStyle w:val="Hiperhivatkozs"/>
@@ -529,7 +579,7 @@
             <w:noProof/>
             <w:webHidden/>
           </w:rPr>
-          <w:instrText xml:space="preserve"> PAGEREF _Toc89954040 \h </w:instrText>
+          <w:instrText xml:space="preserve"> PAGEREF _Toc89987191 \h </w:instrText>
         </w:r>
         <w:r>
           <w:rPr>
@@ -572,7 +622,7 @@
           <w:lang w:eastAsia="hu-HU"/>
         </w:rPr>
       </w:pPr>
-      <w:hyperlink w:anchor="_Toc89954041" w:history="1">
+      <w:hyperlink w:anchor="_Toc89987192" w:history="1">
         <w:r>
           <w:rPr>
             <w:rStyle w:val="Hiperhivatkozs"/>
@@ -599,7 +649,7 @@
             <w:noProof/>
             <w:webHidden/>
           </w:rPr>
-          <w:instrText xml:space="preserve"> PAGEREF _Toc89954041 \h </w:instrText>
+          <w:instrText xml:space="preserve"> PAGEREF _Toc89987192 \h </w:instrText>
         </w:r>
         <w:r>
           <w:rPr>
@@ -644,7 +694,7 @@
           <w:lang w:eastAsia="hu-HU"/>
         </w:rPr>
       </w:pPr>
-      <w:hyperlink w:anchor="_Toc89954042" w:history="1">
+      <w:hyperlink w:anchor="_Toc89987193" w:history="1">
         <w:r>
           <w:rPr>
             <w:rStyle w:val="Hiperhivatkozs"/>
@@ -671,7 +721,7 @@
             <w:noProof/>
             <w:webHidden/>
           </w:rPr>
-          <w:instrText xml:space="preserve"> PAGEREF _Toc89954042 \h </w:instrText>
+          <w:instrText xml:space="preserve"> PAGEREF _Toc89987193 \h </w:instrText>
         </w:r>
         <w:r>
           <w:rPr>
@@ -716,7 +766,7 @@
           <w:lang w:eastAsia="hu-HU"/>
         </w:rPr>
       </w:pPr>
-      <w:hyperlink w:anchor="_Toc89954043" w:history="1">
+      <w:hyperlink w:anchor="_Toc89987194" w:history="1">
         <w:r>
           <w:rPr>
             <w:rStyle w:val="Hiperhivatkozs"/>
@@ -743,7 +793,7 @@
             <w:noProof/>
             <w:webHidden/>
           </w:rPr>
-          <w:instrText xml:space="preserve"> PAGEREF _Toc89954043 \h </w:instrText>
+          <w:instrText xml:space="preserve"> PAGEREF _Toc89987194 \h </w:instrText>
         </w:r>
         <w:r>
           <w:rPr>
@@ -786,7 +836,7 @@
           <w:lang w:eastAsia="hu-HU"/>
         </w:rPr>
       </w:pPr>
-      <w:hyperlink w:anchor="_Toc89954044" w:history="1">
+      <w:hyperlink w:anchor="_Toc89987195" w:history="1">
         <w:r>
           <w:rPr>
             <w:rStyle w:val="Hiperhivatkozs"/>
@@ -813,7 +863,7 @@
             <w:noProof/>
             <w:webHidden/>
           </w:rPr>
-          <w:instrText xml:space="preserve"> PAGEREF _Toc89954044 \h </w:instrText>
+          <w:instrText xml:space="preserve"> PAGEREF _Toc89987195 \h </w:instrText>
         </w:r>
         <w:r>
           <w:rPr>
@@ -858,7 +908,7 @@
           <w:lang w:eastAsia="hu-HU"/>
         </w:rPr>
       </w:pPr>
-      <w:hyperlink w:anchor="_Toc89954045" w:history="1">
+      <w:hyperlink w:anchor="_Toc89987196" w:history="1">
         <w:r>
           <w:rPr>
             <w:rStyle w:val="Hiperhivatkozs"/>
@@ -885,7 +935,7 @@
             <w:noProof/>
             <w:webHidden/>
           </w:rPr>
-          <w:instrText xml:space="preserve"> PAGEREF _Toc89954045 \h </w:instrText>
+          <w:instrText xml:space="preserve"> PAGEREF _Toc89987196 \h </w:instrText>
         </w:r>
         <w:r>
           <w:rPr>
@@ -930,7 +980,7 @@
           <w:lang w:eastAsia="hu-HU"/>
         </w:rPr>
       </w:pPr>
-      <w:hyperlink w:anchor="_Toc89954046" w:history="1">
+      <w:hyperlink w:anchor="_Toc89987197" w:history="1">
         <w:r>
           <w:rPr>
             <w:rStyle w:val="Hiperhivatkozs"/>
@@ -957,7 +1007,7 @@
             <w:noProof/>
             <w:webHidden/>
           </w:rPr>
-          <w:instrText xml:space="preserve"> PAGEREF _Toc89954046 \h </w:instrText>
+          <w:instrText xml:space="preserve"> PAGEREF _Toc89987197 \h </w:instrText>
         </w:r>
         <w:r>
           <w:rPr>
@@ -1002,7 +1052,7 @@
           <w:lang w:eastAsia="hu-HU"/>
         </w:rPr>
       </w:pPr>
-      <w:hyperlink w:anchor="_Toc89954047" w:history="1">
+      <w:hyperlink w:anchor="_Toc89987198" w:history="1">
         <w:r>
           <w:rPr>
             <w:rStyle w:val="Hiperhivatkozs"/>
@@ -1029,7 +1079,7 @@
             <w:noProof/>
             <w:webHidden/>
           </w:rPr>
-          <w:instrText xml:space="preserve"> PAGEREF _Toc89954047 \h </w:instrText>
+          <w:instrText xml:space="preserve"> PAGEREF _Toc89987198 \h </w:instrText>
         </w:r>
         <w:r>
           <w:rPr>
@@ -1074,7 +1124,7 @@
           <w:lang w:eastAsia="hu-HU"/>
         </w:rPr>
       </w:pPr>
-      <w:hyperlink w:anchor="_Toc89954048" w:history="1">
+      <w:hyperlink w:anchor="_Toc89987199" w:history="1">
         <w:r>
           <w:rPr>
             <w:rStyle w:val="Hiperhivatkozs"/>
@@ -1101,7 +1151,7 @@
             <w:noProof/>
             <w:webHidden/>
           </w:rPr>
-          <w:instrText xml:space="preserve"> PAGEREF _Toc89954048 \h </w:instrText>
+          <w:instrText xml:space="preserve"> PAGEREF _Toc89987199 \h </w:instrText>
         </w:r>
         <w:r>
           <w:rPr>
@@ -1146,7 +1196,7 @@
           <w:lang w:eastAsia="hu-HU"/>
         </w:rPr>
       </w:pPr>
-      <w:hyperlink w:anchor="_Toc89954049" w:history="1">
+      <w:hyperlink w:anchor="_Toc89987200" w:history="1">
         <w:r>
           <w:rPr>
             <w:rStyle w:val="Hiperhivatkozs"/>
@@ -1173,7 +1223,7 @@
             <w:noProof/>
             <w:webHidden/>
           </w:rPr>
-          <w:instrText xml:space="preserve"> PAGEREF _Toc89954049 \h </w:instrText>
+          <w:instrText xml:space="preserve"> PAGEREF _Toc89987200 \h </w:instrText>
         </w:r>
         <w:r>
           <w:rPr>
@@ -1218,7 +1268,7 @@
           <w:lang w:eastAsia="hu-HU"/>
         </w:rPr>
       </w:pPr>
-      <w:hyperlink w:anchor="_Toc89954050" w:history="1">
+      <w:hyperlink w:anchor="_Toc89987201" w:history="1">
         <w:r>
           <w:rPr>
             <w:rStyle w:val="Hiperhivatkozs"/>
@@ -1245,7 +1295,7 @@
             <w:noProof/>
             <w:webHidden/>
           </w:rPr>
-          <w:instrText xml:space="preserve"> PAGEREF _Toc89954050 \h </w:instrText>
+          <w:instrText xml:space="preserve"> PAGEREF _Toc89987201 \h </w:instrText>
         </w:r>
         <w:r>
           <w:rPr>
@@ -1290,7 +1340,7 @@
           <w:lang w:eastAsia="hu-HU"/>
         </w:rPr>
       </w:pPr>
-      <w:hyperlink w:anchor="_Toc89954051" w:history="1">
+      <w:hyperlink w:anchor="_Toc89987202" w:history="1">
         <w:r>
           <w:rPr>
             <w:rStyle w:val="Hiperhivatkozs"/>
@@ -1317,7 +1367,7 @@
             <w:noProof/>
             <w:webHidden/>
           </w:rPr>
-          <w:instrText xml:space="preserve"> PAGEREF _Toc89954051 \h </w:instrText>
+          <w:instrText xml:space="preserve"> PAGEREF _Toc89987202 \h </w:instrText>
         </w:r>
         <w:r>
           <w:rPr>
@@ -1362,7 +1412,7 @@
           <w:lang w:eastAsia="hu-HU"/>
         </w:rPr>
       </w:pPr>
-      <w:hyperlink w:anchor="_Toc89954052" w:history="1">
+      <w:hyperlink w:anchor="_Toc89987203" w:history="1">
         <w:r>
           <w:rPr>
             <w:rStyle w:val="Hiperhivatkozs"/>
@@ -1389,7 +1439,7 @@
             <w:noProof/>
             <w:webHidden/>
           </w:rPr>
-          <w:instrText xml:space="preserve"> PAGEREF _Toc89954052 \h </w:instrText>
+          <w:instrText xml:space="preserve"> PAGEREF _Toc89987203 \h </w:instrText>
         </w:r>
         <w:r>
           <w:rPr>
@@ -1434,7 +1484,7 @@
           <w:lang w:eastAsia="hu-HU"/>
         </w:rPr>
       </w:pPr>
-      <w:hyperlink w:anchor="_Toc89954053" w:history="1">
+      <w:hyperlink w:anchor="_Toc89987204" w:history="1">
         <w:r>
           <w:rPr>
             <w:rStyle w:val="Hiperhivatkozs"/>
@@ -1461,7 +1511,7 @@
             <w:noProof/>
             <w:webHidden/>
           </w:rPr>
-          <w:instrText xml:space="preserve"> PAGEREF _Toc89954053 \h </w:instrText>
+          <w:instrText xml:space="preserve"> PAGEREF _Toc89987204 \h </w:instrText>
         </w:r>
         <w:r>
           <w:rPr>
@@ -1504,7 +1554,7 @@
           <w:lang w:eastAsia="hu-HU"/>
         </w:rPr>
       </w:pPr>
-      <w:hyperlink w:anchor="_Toc89954054" w:history="1">
+      <w:hyperlink w:anchor="_Toc89987205" w:history="1">
         <w:r>
           <w:rPr>
             <w:rStyle w:val="Hiperhivatkozs"/>
@@ -1531,7 +1581,7 @@
             <w:noProof/>
             <w:webHidden/>
           </w:rPr>
-          <w:instrText xml:space="preserve"> PAGEREF _Toc89954054 \h </w:instrText>
+          <w:instrText xml:space="preserve"> PAGEREF _Toc89987205 \h </w:instrText>
         </w:r>
         <w:r>
           <w:rPr>
@@ -1576,7 +1626,7 @@
           <w:lang w:eastAsia="hu-HU"/>
         </w:rPr>
       </w:pPr>
-      <w:hyperlink w:anchor="_Toc89954055" w:history="1">
+      <w:hyperlink w:anchor="_Toc89987206" w:history="1">
         <w:r>
           <w:rPr>
             <w:rStyle w:val="Hiperhivatkozs"/>
@@ -1603,7 +1653,7 @@
             <w:noProof/>
             <w:webHidden/>
           </w:rPr>
-          <w:instrText xml:space="preserve"> PAGEREF _Toc89954055 \h </w:instrText>
+          <w:instrText xml:space="preserve"> PAGEREF _Toc89987206 \h </w:instrText>
         </w:r>
         <w:r>
           <w:rPr>
@@ -1648,7 +1698,7 @@
           <w:lang w:eastAsia="hu-HU"/>
         </w:rPr>
       </w:pPr>
-      <w:hyperlink w:anchor="_Toc89954056" w:history="1">
+      <w:hyperlink w:anchor="_Toc89987207" w:history="1">
         <w:r>
           <w:rPr>
             <w:rStyle w:val="Hiperhivatkozs"/>
@@ -1675,7 +1725,7 @@
             <w:noProof/>
             <w:webHidden/>
           </w:rPr>
-          <w:instrText xml:space="preserve"> PAGEREF _Toc89954056 \h </w:instrText>
+          <w:instrText xml:space="preserve"> PAGEREF _Toc89987207 \h </w:instrText>
         </w:r>
         <w:r>
           <w:rPr>
@@ -1720,7 +1770,7 @@
           <w:lang w:eastAsia="hu-HU"/>
         </w:rPr>
       </w:pPr>
-      <w:hyperlink w:anchor="_Toc89954057" w:history="1">
+      <w:hyperlink w:anchor="_Toc89987208" w:history="1">
         <w:r>
           <w:rPr>
             <w:rStyle w:val="Hiperhivatkozs"/>
@@ -1747,7 +1797,7 @@
             <w:noProof/>
             <w:webHidden/>
           </w:rPr>
-          <w:instrText xml:space="preserve"> PAGEREF _Toc89954057 \h </w:instrText>
+          <w:instrText xml:space="preserve"> PAGEREF _Toc89987208 \h </w:instrText>
         </w:r>
         <w:r>
           <w:rPr>
@@ -1792,7 +1842,7 @@
           <w:lang w:eastAsia="hu-HU"/>
         </w:rPr>
       </w:pPr>
-      <w:hyperlink w:anchor="_Toc89954058" w:history="1">
+      <w:hyperlink w:anchor="_Toc89987209" w:history="1">
         <w:r>
           <w:rPr>
             <w:rStyle w:val="Hiperhivatkozs"/>
@@ -1819,7 +1869,7 @@
             <w:noProof/>
             <w:webHidden/>
           </w:rPr>
-          <w:instrText xml:space="preserve"> PAGEREF _Toc89954058 \h </w:instrText>
+          <w:instrText xml:space="preserve"> PAGEREF _Toc89987209 \h </w:instrText>
         </w:r>
         <w:r>
           <w:rPr>
@@ -1864,7 +1914,7 @@
           <w:lang w:eastAsia="hu-HU"/>
         </w:rPr>
       </w:pPr>
-      <w:hyperlink w:anchor="_Toc89954059" w:history="1">
+      <w:hyperlink w:anchor="_Toc89987210" w:history="1">
         <w:r>
           <w:rPr>
             <w:rStyle w:val="Hiperhivatkozs"/>
@@ -1891,7 +1941,7 @@
             <w:noProof/>
             <w:webHidden/>
           </w:rPr>
-          <w:instrText xml:space="preserve"> PAGEREF _Toc89954059 \h </w:instrText>
+          <w:instrText xml:space="preserve"> PAGEREF _Toc89987210 \h </w:instrText>
         </w:r>
         <w:r>
           <w:rPr>
@@ -1936,7 +1986,7 @@
           <w:lang w:eastAsia="hu-HU"/>
         </w:rPr>
       </w:pPr>
-      <w:hyperlink w:anchor="_Toc89954060" w:history="1">
+      <w:hyperlink w:anchor="_Toc89987211" w:history="1">
         <w:r>
           <w:rPr>
             <w:rStyle w:val="Hiperhivatkozs"/>
@@ -1963,7 +2013,7 @@
             <w:noProof/>
             <w:webHidden/>
           </w:rPr>
-          <w:instrText xml:space="preserve"> PAGEREF _Toc89954060 \h </w:instrText>
+          <w:instrText xml:space="preserve"> PAGEREF _Toc89987211 \h </w:instrText>
         </w:r>
         <w:r>
           <w:rPr>
@@ -2008,7 +2058,7 @@
           <w:lang w:eastAsia="hu-HU"/>
         </w:rPr>
       </w:pPr>
-      <w:hyperlink w:anchor="_Toc89954061" w:history="1">
+      <w:hyperlink w:anchor="_Toc89987212" w:history="1">
         <w:r>
           <w:rPr>
             <w:rStyle w:val="Hiperhivatkozs"/>
@@ -2035,7 +2085,7 @@
             <w:noProof/>
             <w:webHidden/>
           </w:rPr>
-          <w:instrText xml:space="preserve"> PAGEREF _Toc89954061 \h </w:instrText>
+          <w:instrText xml:space="preserve"> PAGEREF _Toc89987212 \h </w:instrText>
         </w:r>
         <w:r>
           <w:rPr>
@@ -2080,7 +2130,7 @@
           <w:lang w:eastAsia="hu-HU"/>
         </w:rPr>
       </w:pPr>
-      <w:hyperlink w:anchor="_Toc89954062" w:history="1">
+      <w:hyperlink w:anchor="_Toc89987213" w:history="1">
         <w:r>
           <w:rPr>
             <w:rStyle w:val="Hiperhivatkozs"/>
@@ -2107,7 +2157,7 @@
             <w:noProof/>
             <w:webHidden/>
           </w:rPr>
-          <w:instrText xml:space="preserve"> PAGEREF _Toc89954062 \h </w:instrText>
+          <w:instrText xml:space="preserve"> PAGEREF _Toc89987213 \h </w:instrText>
         </w:r>
         <w:r>
           <w:rPr>
@@ -2152,7 +2202,7 @@
           <w:lang w:eastAsia="hu-HU"/>
         </w:rPr>
       </w:pPr>
-      <w:hyperlink w:anchor="_Toc89954063" w:history="1">
+      <w:hyperlink w:anchor="_Toc89987214" w:history="1">
         <w:r>
           <w:rPr>
             <w:rStyle w:val="Hiperhivatkozs"/>
@@ -2179,7 +2229,7 @@
             <w:noProof/>
             <w:webHidden/>
           </w:rPr>
-          <w:instrText xml:space="preserve"> PAGEREF _Toc89954063 \h </w:instrText>
+          <w:instrText xml:space="preserve"> PAGEREF _Toc89987214 \h </w:instrText>
         </w:r>
         <w:r>
           <w:rPr>
@@ -2224,7 +2274,7 @@
           <w:lang w:eastAsia="hu-HU"/>
         </w:rPr>
       </w:pPr>
-      <w:hyperlink w:anchor="_Toc89954064" w:history="1">
+      <w:hyperlink w:anchor="_Toc89987215" w:history="1">
         <w:r>
           <w:rPr>
             <w:rStyle w:val="Hiperhivatkozs"/>
@@ -2251,7 +2301,7 @@
             <w:noProof/>
             <w:webHidden/>
           </w:rPr>
-          <w:instrText xml:space="preserve"> PAGEREF _Toc89954064 \h </w:instrText>
+          <w:instrText xml:space="preserve"> PAGEREF _Toc89987215 \h </w:instrText>
         </w:r>
         <w:r>
           <w:rPr>
@@ -2296,7 +2346,7 @@
           <w:lang w:eastAsia="hu-HU"/>
         </w:rPr>
       </w:pPr>
-      <w:hyperlink w:anchor="_Toc89954065" w:history="1">
+      <w:hyperlink w:anchor="_Toc89987216" w:history="1">
         <w:r>
           <w:rPr>
             <w:rStyle w:val="Hiperhivatkozs"/>
@@ -2323,7 +2373,7 @@
             <w:noProof/>
             <w:webHidden/>
           </w:rPr>
-          <w:instrText xml:space="preserve"> PAGEREF _Toc89954065 \h </w:instrText>
+          <w:instrText xml:space="preserve"> PAGEREF _Toc89987216 \h </w:instrText>
         </w:r>
         <w:r>
           <w:rPr>
@@ -2368,7 +2418,7 @@
           <w:lang w:eastAsia="hu-HU"/>
         </w:rPr>
       </w:pPr>
-      <w:hyperlink w:anchor="_Toc89954066" w:history="1">
+      <w:hyperlink w:anchor="_Toc89987217" w:history="1">
         <w:r>
           <w:rPr>
             <w:rStyle w:val="Hiperhivatkozs"/>
@@ -2395,7 +2445,7 @@
             <w:noProof/>
             <w:webHidden/>
           </w:rPr>
-          <w:instrText xml:space="preserve"> PAGEREF _Toc89954066 \h </w:instrText>
+          <w:instrText xml:space="preserve"> PAGEREF _Toc89987217 \h </w:instrText>
         </w:r>
         <w:r>
           <w:rPr>
@@ -2440,7 +2490,7 @@
           <w:lang w:eastAsia="hu-HU"/>
         </w:rPr>
       </w:pPr>
-      <w:hyperlink w:anchor="_Toc89954067" w:history="1">
+      <w:hyperlink w:anchor="_Toc89987218" w:history="1">
         <w:r>
           <w:rPr>
             <w:rStyle w:val="Hiperhivatkozs"/>
@@ -2467,7 +2517,7 @@
             <w:noProof/>
             <w:webHidden/>
           </w:rPr>
-          <w:instrText xml:space="preserve"> PAGEREF _Toc89954067 \h </w:instrText>
+          <w:instrText xml:space="preserve"> PAGEREF _Toc89987218 \h </w:instrText>
         </w:r>
         <w:r>
           <w:rPr>
@@ -2512,7 +2562,7 @@
           <w:lang w:eastAsia="hu-HU"/>
         </w:rPr>
       </w:pPr>
-      <w:hyperlink w:anchor="_Toc89954068" w:history="1">
+      <w:hyperlink w:anchor="_Toc89987219" w:history="1">
         <w:r>
           <w:rPr>
             <w:rStyle w:val="Hiperhivatkozs"/>
@@ -2539,7 +2589,7 @@
             <w:noProof/>
             <w:webHidden/>
           </w:rPr>
-          <w:instrText xml:space="preserve"> PAGEREF _Toc89954068 \h </w:instrText>
+          <w:instrText xml:space="preserve"> PAGEREF _Toc89987219 \h </w:instrText>
         </w:r>
         <w:r>
           <w:rPr>
@@ -2584,7 +2634,7 @@
           <w:lang w:eastAsia="hu-HU"/>
         </w:rPr>
       </w:pPr>
-      <w:hyperlink w:anchor="_Toc89954069" w:history="1">
+      <w:hyperlink w:anchor="_Toc89987220" w:history="1">
         <w:r>
           <w:rPr>
             <w:rStyle w:val="Hiperhivatkozs"/>
@@ -2611,7 +2661,7 @@
             <w:noProof/>
             <w:webHidden/>
           </w:rPr>
-          <w:instrText xml:space="preserve"> PAGEREF _Toc89954069 \h </w:instrText>
+          <w:instrText xml:space="preserve"> PAGEREF _Toc89987220 \h </w:instrText>
         </w:r>
         <w:r>
           <w:rPr>
@@ -2654,7 +2704,7 @@
           <w:lang w:eastAsia="hu-HU"/>
         </w:rPr>
       </w:pPr>
-      <w:hyperlink w:anchor="_Toc89954070" w:history="1">
+      <w:hyperlink w:anchor="_Toc89987221" w:history="1">
         <w:r>
           <w:rPr>
             <w:rStyle w:val="Hiperhivatkozs"/>
@@ -2681,7 +2731,7 @@
             <w:noProof/>
             <w:webHidden/>
           </w:rPr>
-          <w:instrText xml:space="preserve"> PAGEREF _Toc89954070 \h </w:instrText>
+          <w:instrText xml:space="preserve"> PAGEREF _Toc89987221 \h </w:instrText>
         </w:r>
         <w:r>
           <w:rPr>
@@ -2724,13 +2774,27 @@
           <w:lang w:eastAsia="hu-HU"/>
         </w:rPr>
       </w:pPr>
-      <w:hyperlink w:anchor="_Toc89954071" w:history="1">
+      <w:hyperlink w:anchor="_Toc89987222" w:history="1">
         <w:r>
           <w:rPr>
             <w:rStyle w:val="Hiperhivatkozs"/>
             <w:noProof/>
           </w:rPr>
-          <w:t>Irodalomjegyzék</w:t>
+          <w:t>Irodalomjegy</w:t>
+        </w:r>
+        <w:r>
+          <w:rPr>
+            <w:rStyle w:val="Hiperhivatkozs"/>
+            <w:noProof/>
+          </w:rPr>
+          <w:t>z</w:t>
+        </w:r>
+        <w:r>
+          <w:rPr>
+            <w:rStyle w:val="Hiperhivatkozs"/>
+            <w:noProof/>
+          </w:rPr>
+          <w:t>ék</w:t>
         </w:r>
         <w:r>
           <w:rPr>
@@ -2751,7 +2815,7 @@
             <w:noProof/>
             <w:webHidden/>
           </w:rPr>
-          <w:instrText xml:space="preserve"> PAGEREF _Toc89954071 \h </w:instrText>
+          <w:instrText xml:space="preserve"> PAGEREF _Toc89987222 \h </w:instrText>
         </w:r>
         <w:r>
           <w:rPr>
@@ -2901,7 +2965,7 @@
         <w:rPr>
           <w:noProof/>
         </w:rPr>
-        <w:t>2021. 12. 09.</w:t>
+        <w:t>2021. 12. 10.</w:t>
       </w:r>
       <w:r>
         <w:fldChar w:fldCharType="end"/>
@@ -2928,11 +2992,21 @@
       <w:r>
         <w:tab/>
       </w:r>
-      <w:fldSimple w:instr=" AUTHOR   \* MERGEFORMAT ">
-        <w:r>
-          <w:t>Kozák Ágota Boglárka</w:t>
-        </w:r>
-      </w:fldSimple>
+      <w:r>
+        <w:fldChar w:fldCharType="begin"/>
+      </w:r>
+      <w:r>
+        <w:instrText xml:space="preserve"> AUTHOR   \* MERGEFORMAT </w:instrText>
+      </w:r>
+      <w:r>
+        <w:fldChar w:fldCharType="separate"/>
+      </w:r>
+      <w:r>
+        <w:t>Kozák Ágota Boglárka</w:t>
+      </w:r>
+      <w:r>
+        <w:fldChar w:fldCharType="end"/>
+      </w:r>
     </w:p>
     <w:p>
       <w:pPr>
@@ -2956,7 +3030,7 @@
       <w:pPr>
         <w:pStyle w:val="Fejezetcimszmozsnlkl"/>
       </w:pPr>
-      <w:bookmarkStart w:id="0" w:name="_Toc89954038"/>
+      <w:bookmarkStart w:id="0" w:name="_Toc89987189"/>
       <w:r>
         <w:lastRenderedPageBreak/>
         <w:t>Összefoglaló</w:t>
@@ -3149,7 +3223,7 @@
       <w:pPr>
         <w:pStyle w:val="Fejezetcimszmozsnlkl"/>
       </w:pPr>
-      <w:bookmarkStart w:id="1" w:name="_Toc89954039"/>
+      <w:bookmarkStart w:id="1" w:name="_Toc89987190"/>
       <w:r>
         <w:lastRenderedPageBreak/>
         <w:t>Abstract</w:t>
@@ -3784,7 +3858,7 @@
         <w:pStyle w:val="Cmsor1"/>
       </w:pPr>
       <w:bookmarkStart w:id="2" w:name="_Toc332797397"/>
-      <w:bookmarkStart w:id="3" w:name="_Toc89954040"/>
+      <w:bookmarkStart w:id="3" w:name="_Toc89987191"/>
       <w:r>
         <w:lastRenderedPageBreak/>
         <w:t>Bevezetés</w:t>
@@ -3860,7 +3934,7 @@
       <w:pPr>
         <w:pStyle w:val="Cmsor1"/>
       </w:pPr>
-      <w:bookmarkStart w:id="4" w:name="_Toc89954041"/>
+      <w:bookmarkStart w:id="4" w:name="_Toc89987192"/>
       <w:r>
         <w:lastRenderedPageBreak/>
         <w:t xml:space="preserve">A </w:t>
@@ -3891,7 +3965,7 @@
       <w:pPr>
         <w:pStyle w:val="Cmsor2"/>
       </w:pPr>
-      <w:bookmarkStart w:id="5" w:name="_Toc89954042"/>
+      <w:bookmarkStart w:id="5" w:name="_Toc89987193"/>
       <w:r>
         <w:t>A naplózó rendszer ismertetése</w:t>
       </w:r>
@@ -4309,7 +4383,7 @@
       <w:pPr>
         <w:pStyle w:val="Cmsor2"/>
       </w:pPr>
-      <w:bookmarkStart w:id="6" w:name="_Toc89954043"/>
+      <w:bookmarkStart w:id="6" w:name="_Toc89987194"/>
       <w:r>
         <w:t>Az elkészítendő rendszer ismertetése</w:t>
       </w:r>
@@ -4354,7 +4428,7 @@
       <w:pPr>
         <w:pStyle w:val="Cmsor1"/>
       </w:pPr>
-      <w:bookmarkStart w:id="7" w:name="_Toc89954044"/>
+      <w:bookmarkStart w:id="7" w:name="_Toc89987195"/>
       <w:r>
         <w:lastRenderedPageBreak/>
         <w:t>A rendszer megtervezése</w:t>
@@ -4382,7 +4456,7 @@
       <w:pPr>
         <w:pStyle w:val="Cmsor2"/>
       </w:pPr>
-      <w:bookmarkStart w:id="8" w:name="_Toc89954045"/>
+      <w:bookmarkStart w:id="8" w:name="_Toc89987196"/>
       <w:r>
         <w:t>A t</w:t>
       </w:r>
@@ -4412,7 +4486,7 @@
       <w:pPr>
         <w:pStyle w:val="Cmsor3"/>
       </w:pPr>
-      <w:bookmarkStart w:id="9" w:name="_Toc89954046"/>
+      <w:bookmarkStart w:id="9" w:name="_Toc89987197"/>
       <w:r>
         <w:t>Skálázhatóság</w:t>
       </w:r>
@@ -4486,7 +4560,7 @@
       <w:pPr>
         <w:pStyle w:val="Cmsor3"/>
       </w:pPr>
-      <w:bookmarkStart w:id="10" w:name="_Toc89954047"/>
+      <w:bookmarkStart w:id="10" w:name="_Toc89987198"/>
       <w:r>
         <w:lastRenderedPageBreak/>
         <w:t>Könnyű kiterjeszthetőség</w:t>
@@ -4519,7 +4593,7 @@
       <w:pPr>
         <w:pStyle w:val="Cmsor3"/>
       </w:pPr>
-      <w:bookmarkStart w:id="11" w:name="_Toc89954048"/>
+      <w:bookmarkStart w:id="11" w:name="_Toc89987199"/>
       <w:r>
         <w:t>Megbízhatóság és hibatűrés</w:t>
       </w:r>
@@ -4570,7 +4644,7 @@
       <w:pPr>
         <w:pStyle w:val="Cmsor3"/>
       </w:pPr>
-      <w:bookmarkStart w:id="12" w:name="_Toc89954049"/>
+      <w:bookmarkStart w:id="12" w:name="_Toc89987200"/>
       <w:r>
         <w:t>Modularitás</w:t>
       </w:r>
@@ -4593,7 +4667,7 @@
       <w:pPr>
         <w:pStyle w:val="Cmsor3"/>
       </w:pPr>
-      <w:bookmarkStart w:id="13" w:name="_Toc89954050"/>
+      <w:bookmarkStart w:id="13" w:name="_Toc89987201"/>
       <w:r>
         <w:lastRenderedPageBreak/>
         <w:t>Egyéb szempontok</w:t>
@@ -4623,7 +4697,7 @@
       <w:pPr>
         <w:pStyle w:val="Cmsor2"/>
       </w:pPr>
-      <w:bookmarkStart w:id="14" w:name="_Toc89954051"/>
+      <w:bookmarkStart w:id="14" w:name="_Toc89987202"/>
       <w:r>
         <w:t>A v</w:t>
       </w:r>
@@ -4653,7 +4727,7 @@
       <w:pPr>
         <w:pStyle w:val="Cmsor3"/>
       </w:pPr>
-      <w:bookmarkStart w:id="15" w:name="_Toc89954052"/>
+      <w:bookmarkStart w:id="15" w:name="_Toc89987203"/>
       <w:r>
         <w:t>Mikroszolgáltatások architektúra</w:t>
       </w:r>
@@ -4907,7 +4981,7 @@
       <w:pPr>
         <w:pStyle w:val="Cmsor3"/>
       </w:pPr>
-      <w:bookmarkStart w:id="16" w:name="_Toc89954053"/>
+      <w:bookmarkStart w:id="16" w:name="_Toc89987204"/>
       <w:r>
         <w:t>A választott technológiák bemutatása</w:t>
       </w:r>
@@ -7135,7 +7209,7 @@
       <w:pPr>
         <w:pStyle w:val="Cmsor1"/>
       </w:pPr>
-      <w:bookmarkStart w:id="17" w:name="_Toc89954054"/>
+      <w:bookmarkStart w:id="17" w:name="_Toc89987205"/>
       <w:r>
         <w:lastRenderedPageBreak/>
         <w:t>Implementáció</w:t>
@@ -7161,7 +7235,7 @@
       <w:pPr>
         <w:pStyle w:val="Cmsor2"/>
       </w:pPr>
-      <w:bookmarkStart w:id="18" w:name="_Toc89954055"/>
+      <w:bookmarkStart w:id="18" w:name="_Toc89987206"/>
       <w:r>
         <w:t>A fejlesztés menete</w:t>
       </w:r>
@@ -7182,7 +7256,7 @@
       <w:pPr>
         <w:pStyle w:val="Cmsor3"/>
       </w:pPr>
-      <w:bookmarkStart w:id="19" w:name="_Toc89954056"/>
+      <w:bookmarkStart w:id="19" w:name="_Toc89987207"/>
       <w:r>
         <w:t>Docker</w:t>
       </w:r>
@@ -9011,7 +9085,7 @@
       <w:pPr>
         <w:pStyle w:val="Cmsor3"/>
       </w:pPr>
-      <w:bookmarkStart w:id="20" w:name="_Toc89954057"/>
+      <w:bookmarkStart w:id="20" w:name="_Toc89987208"/>
       <w:r>
         <w:t>Verziókezelé</w:t>
       </w:r>
@@ -9355,7 +9429,7 @@
       <w:pPr>
         <w:pStyle w:val="Cmsor3"/>
       </w:pPr>
-      <w:bookmarkStart w:id="21" w:name="_Toc89954058"/>
+      <w:bookmarkStart w:id="21" w:name="_Toc89987209"/>
       <w:r>
         <w:t>Kódminőség ellenőrzése</w:t>
       </w:r>
@@ -9832,7 +9906,7 @@
       <w:pPr>
         <w:pStyle w:val="Cmsor2"/>
       </w:pPr>
-      <w:bookmarkStart w:id="22" w:name="_Toc89954059"/>
+      <w:bookmarkStart w:id="22" w:name="_Toc89987210"/>
       <w:r>
         <w:lastRenderedPageBreak/>
         <w:t>A szolgáltatások megvalósítása</w:t>
@@ -9851,7 +9925,7 @@
       <w:pPr>
         <w:pStyle w:val="Cmsor3"/>
       </w:pPr>
-      <w:bookmarkStart w:id="23" w:name="_Toc89954060"/>
+      <w:bookmarkStart w:id="23" w:name="_Toc89987211"/>
       <w:r>
         <w:t>Parser mikroszolgáltatás</w:t>
       </w:r>
@@ -14671,7 +14745,7 @@
       <w:pPr>
         <w:pStyle w:val="Cmsor3"/>
       </w:pPr>
-      <w:bookmarkStart w:id="25" w:name="_Toc89954061"/>
+      <w:bookmarkStart w:id="25" w:name="_Toc89987212"/>
       <w:r>
         <w:lastRenderedPageBreak/>
         <w:t>Postprocessor mikroszolgáltatás</w:t>
@@ -17643,7 +17717,7 @@
       <w:pPr>
         <w:pStyle w:val="Cmsor3"/>
       </w:pPr>
-      <w:bookmarkStart w:id="26" w:name="_Toc89954062"/>
+      <w:bookmarkStart w:id="26" w:name="_Toc89987213"/>
       <w:r>
         <w:lastRenderedPageBreak/>
         <w:t>ElasticUploader mikroszolgáltatás</w:t>
@@ -18917,7 +18991,7 @@
       <w:pPr>
         <w:pStyle w:val="Cmsor2"/>
       </w:pPr>
-      <w:bookmarkStart w:id="27" w:name="_Toc89954063"/>
+      <w:bookmarkStart w:id="27" w:name="_Toc89987214"/>
       <w:r>
         <w:lastRenderedPageBreak/>
         <w:t>Adattárolás és vizualizáció</w:t>
@@ -18991,7 +19065,7 @@
       <w:pPr>
         <w:pStyle w:val="Cmsor3"/>
       </w:pPr>
-      <w:bookmarkStart w:id="28" w:name="_Toc89954064"/>
+      <w:bookmarkStart w:id="28" w:name="_Toc89987215"/>
       <w:r>
         <w:t>Adattárolás</w:t>
       </w:r>
@@ -19254,7 +19328,7 @@
       <w:pPr>
         <w:pStyle w:val="Cmsor3"/>
       </w:pPr>
-      <w:bookmarkStart w:id="29" w:name="_Toc89954065"/>
+      <w:bookmarkStart w:id="29" w:name="_Toc89987216"/>
       <w:r>
         <w:lastRenderedPageBreak/>
         <w:t>Vizualizáció</w:t>
@@ -20152,7 +20226,7 @@
         <w:pStyle w:val="Cmsor2"/>
       </w:pPr>
       <w:bookmarkStart w:id="30" w:name="_Ref89767791"/>
-      <w:bookmarkStart w:id="31" w:name="_Toc89954066"/>
+      <w:bookmarkStart w:id="31" w:name="_Toc89987217"/>
       <w:r>
         <w:lastRenderedPageBreak/>
         <w:t>Tesztelés</w:t>
@@ -20257,7 +20331,7 @@
       <w:pPr>
         <w:pStyle w:val="Cmsor3"/>
       </w:pPr>
-      <w:bookmarkStart w:id="32" w:name="_Toc89954067"/>
+      <w:bookmarkStart w:id="32" w:name="_Toc89987218"/>
       <w:r>
         <w:t>Unit tesztek</w:t>
       </w:r>
@@ -22523,7 +22597,7 @@
       <w:pPr>
         <w:pStyle w:val="Cmsor3"/>
       </w:pPr>
-      <w:bookmarkStart w:id="33" w:name="_Toc89954068"/>
+      <w:bookmarkStart w:id="33" w:name="_Toc89987219"/>
       <w:r>
         <w:lastRenderedPageBreak/>
         <w:t>Integrációs tesztek</w:t>
@@ -23685,7 +23759,7 @@
       <w:pPr>
         <w:pStyle w:val="Cmsor3"/>
       </w:pPr>
-      <w:bookmarkStart w:id="34" w:name="_Toc89954069"/>
+      <w:bookmarkStart w:id="34" w:name="_Toc89987220"/>
       <w:r>
         <w:t>CI automatizált teszt futtatás</w:t>
       </w:r>
@@ -24122,7 +24196,7 @@
       <w:pPr>
         <w:pStyle w:val="Cmsor1"/>
       </w:pPr>
-      <w:bookmarkStart w:id="35" w:name="_Toc89954070"/>
+      <w:bookmarkStart w:id="35" w:name="_Toc89987221"/>
       <w:r>
         <w:lastRenderedPageBreak/>
         <w:t>Konklúzió és továbbfejlesztési lehetőségek</w:t>
@@ -24321,7 +24395,7 @@
         <w:t xml:space="preserve">Emellett a rendszer tesztelésén is lehetne még fejleszteni, mivel idő hiányában csak a leglényegesebb teszteseteket készítettem el. </w:t>
       </w:r>
     </w:p>
-    <w:bookmarkStart w:id="36" w:name="_Toc89954071" w:displacedByCustomXml="next"/>
+    <w:bookmarkStart w:id="36" w:name="_Toc89987222" w:displacedByCustomXml="next"/>
     <w:sdt>
       <w:sdtPr>
         <w:rPr>
@@ -24399,7 +24473,7 @@
               </w:tblGrid>
               <w:tr>
                 <w:trPr>
-                  <w:divId w:val="1310817569"/>
+                  <w:divId w:val="1064061260"/>
                   <w:tblCellSpacing w:w="15" w:type="dxa"/>
                 </w:trPr>
                 <w:tc>
@@ -24445,7 +24519,7 @@
               </w:tr>
               <w:tr>
                 <w:trPr>
-                  <w:divId w:val="1310817569"/>
+                  <w:divId w:val="1064061260"/>
                   <w:tblCellSpacing w:w="15" w:type="dxa"/>
                 </w:trPr>
                 <w:tc>
@@ -24491,7 +24565,7 @@
               </w:tr>
               <w:tr>
                 <w:trPr>
-                  <w:divId w:val="1310817569"/>
+                  <w:divId w:val="1064061260"/>
                   <w:tblCellSpacing w:w="15" w:type="dxa"/>
                 </w:trPr>
                 <w:tc>
@@ -24537,7 +24611,7 @@
               </w:tr>
               <w:tr>
                 <w:trPr>
-                  <w:divId w:val="1310817569"/>
+                  <w:divId w:val="1064061260"/>
                   <w:tblCellSpacing w:w="15" w:type="dxa"/>
                 </w:trPr>
                 <w:tc>
@@ -24583,7 +24657,7 @@
               </w:tr>
               <w:tr>
                 <w:trPr>
-                  <w:divId w:val="1310817569"/>
+                  <w:divId w:val="1064061260"/>
                   <w:tblCellSpacing w:w="15" w:type="dxa"/>
                 </w:trPr>
                 <w:tc>
@@ -24629,7 +24703,7 @@
               </w:tr>
               <w:tr>
                 <w:trPr>
-                  <w:divId w:val="1310817569"/>
+                  <w:divId w:val="1064061260"/>
                   <w:tblCellSpacing w:w="15" w:type="dxa"/>
                 </w:trPr>
                 <w:tc>
@@ -24675,7 +24749,7 @@
               </w:tr>
               <w:tr>
                 <w:trPr>
-                  <w:divId w:val="1310817569"/>
+                  <w:divId w:val="1064061260"/>
                   <w:tblCellSpacing w:w="15" w:type="dxa"/>
                 </w:trPr>
                 <w:tc>
@@ -24721,7 +24795,7 @@
               </w:tr>
               <w:tr>
                 <w:trPr>
-                  <w:divId w:val="1310817569"/>
+                  <w:divId w:val="1064061260"/>
                   <w:tblCellSpacing w:w="15" w:type="dxa"/>
                 </w:trPr>
                 <w:tc>
@@ -24767,7 +24841,7 @@
               </w:tr>
               <w:tr>
                 <w:trPr>
-                  <w:divId w:val="1310817569"/>
+                  <w:divId w:val="1064061260"/>
                   <w:tblCellSpacing w:w="15" w:type="dxa"/>
                 </w:trPr>
                 <w:tc>
@@ -24813,7 +24887,7 @@
               </w:tr>
               <w:tr>
                 <w:trPr>
-                  <w:divId w:val="1310817569"/>
+                  <w:divId w:val="1064061260"/>
                   <w:tblCellSpacing w:w="15" w:type="dxa"/>
                 </w:trPr>
                 <w:tc>
@@ -24860,7 +24934,7 @@
               </w:tr>
               <w:tr>
                 <w:trPr>
-                  <w:divId w:val="1310817569"/>
+                  <w:divId w:val="1064061260"/>
                   <w:tblCellSpacing w:w="15" w:type="dxa"/>
                 </w:trPr>
                 <w:tc>
@@ -24906,7 +24980,7 @@
               </w:tr>
               <w:tr>
                 <w:trPr>
-                  <w:divId w:val="1310817569"/>
+                  <w:divId w:val="1064061260"/>
                   <w:tblCellSpacing w:w="15" w:type="dxa"/>
                 </w:trPr>
                 <w:tc>
@@ -24952,7 +25026,7 @@
               </w:tr>
               <w:tr>
                 <w:trPr>
-                  <w:divId w:val="1310817569"/>
+                  <w:divId w:val="1064061260"/>
                   <w:tblCellSpacing w:w="15" w:type="dxa"/>
                 </w:trPr>
                 <w:tc>
@@ -25012,7 +25086,7 @@
               </w:tr>
               <w:tr>
                 <w:trPr>
-                  <w:divId w:val="1310817569"/>
+                  <w:divId w:val="1064061260"/>
                   <w:tblCellSpacing w:w="15" w:type="dxa"/>
                 </w:trPr>
                 <w:tc>
@@ -25058,7 +25132,7 @@
               </w:tr>
               <w:tr>
                 <w:trPr>
-                  <w:divId w:val="1310817569"/>
+                  <w:divId w:val="1064061260"/>
                   <w:tblCellSpacing w:w="15" w:type="dxa"/>
                 </w:trPr>
                 <w:tc>
@@ -25104,7 +25178,7 @@
               </w:tr>
               <w:tr>
                 <w:trPr>
-                  <w:divId w:val="1310817569"/>
+                  <w:divId w:val="1064061260"/>
                   <w:tblCellSpacing w:w="15" w:type="dxa"/>
                 </w:trPr>
                 <w:tc>
@@ -25150,7 +25224,7 @@
               </w:tr>
               <w:tr>
                 <w:trPr>
-                  <w:divId w:val="1310817569"/>
+                  <w:divId w:val="1064061260"/>
                   <w:tblCellSpacing w:w="15" w:type="dxa"/>
                 </w:trPr>
                 <w:tc>
@@ -25196,7 +25270,7 @@
               </w:tr>
               <w:tr>
                 <w:trPr>
-                  <w:divId w:val="1310817569"/>
+                  <w:divId w:val="1064061260"/>
                   <w:tblCellSpacing w:w="15" w:type="dxa"/>
                 </w:trPr>
                 <w:tc>
@@ -25242,7 +25316,7 @@
               </w:tr>
               <w:tr>
                 <w:trPr>
-                  <w:divId w:val="1310817569"/>
+                  <w:divId w:val="1064061260"/>
                   <w:tblCellSpacing w:w="15" w:type="dxa"/>
                 </w:trPr>
                 <w:tc>
@@ -25288,7 +25362,7 @@
               </w:tr>
               <w:tr>
                 <w:trPr>
-                  <w:divId w:val="1310817569"/>
+                  <w:divId w:val="1064061260"/>
                   <w:tblCellSpacing w:w="15" w:type="dxa"/>
                 </w:trPr>
                 <w:tc>
@@ -25335,7 +25409,7 @@
               </w:tr>
               <w:tr>
                 <w:trPr>
-                  <w:divId w:val="1310817569"/>
+                  <w:divId w:val="1064061260"/>
                   <w:tblCellSpacing w:w="15" w:type="dxa"/>
                 </w:trPr>
                 <w:tc>
@@ -25381,7 +25455,7 @@
               </w:tr>
               <w:tr>
                 <w:trPr>
-                  <w:divId w:val="1310817569"/>
+                  <w:divId w:val="1064061260"/>
                   <w:tblCellSpacing w:w="15" w:type="dxa"/>
                 </w:trPr>
                 <w:tc>
@@ -25427,7 +25501,7 @@
               </w:tr>
               <w:tr>
                 <w:trPr>
-                  <w:divId w:val="1310817569"/>
+                  <w:divId w:val="1064061260"/>
                   <w:tblCellSpacing w:w="15" w:type="dxa"/>
                 </w:trPr>
                 <w:tc>
@@ -25473,7 +25547,7 @@
               </w:tr>
               <w:tr>
                 <w:trPr>
-                  <w:divId w:val="1310817569"/>
+                  <w:divId w:val="1064061260"/>
                   <w:tblCellSpacing w:w="15" w:type="dxa"/>
                 </w:trPr>
                 <w:tc>
@@ -25519,7 +25593,7 @@
               </w:tr>
               <w:tr>
                 <w:trPr>
-                  <w:divId w:val="1310817569"/>
+                  <w:divId w:val="1064061260"/>
                   <w:tblCellSpacing w:w="15" w:type="dxa"/>
                 </w:trPr>
                 <w:tc>
@@ -25565,7 +25639,7 @@
               </w:tr>
               <w:tr>
                 <w:trPr>
-                  <w:divId w:val="1310817569"/>
+                  <w:divId w:val="1064061260"/>
                   <w:tblCellSpacing w:w="15" w:type="dxa"/>
                 </w:trPr>
                 <w:tc>
@@ -25611,7 +25685,7 @@
               </w:tr>
               <w:tr>
                 <w:trPr>
-                  <w:divId w:val="1310817569"/>
+                  <w:divId w:val="1064061260"/>
                   <w:tblCellSpacing w:w="15" w:type="dxa"/>
                 </w:trPr>
                 <w:tc>
@@ -25657,7 +25731,7 @@
               </w:tr>
               <w:tr>
                 <w:trPr>
-                  <w:divId w:val="1310817569"/>
+                  <w:divId w:val="1064061260"/>
                   <w:tblCellSpacing w:w="15" w:type="dxa"/>
                 </w:trPr>
                 <w:tc>
@@ -25704,7 +25778,7 @@
               </w:tr>
               <w:tr>
                 <w:trPr>
-                  <w:divId w:val="1310817569"/>
+                  <w:divId w:val="1064061260"/>
                   <w:tblCellSpacing w:w="15" w:type="dxa"/>
                 </w:trPr>
                 <w:tc>
@@ -25750,7 +25824,7 @@
               </w:tr>
               <w:tr>
                 <w:trPr>
-                  <w:divId w:val="1310817569"/>
+                  <w:divId w:val="1064061260"/>
                   <w:tblCellSpacing w:w="15" w:type="dxa"/>
                 </w:trPr>
                 <w:tc>
@@ -25796,7 +25870,7 @@
               </w:tr>
               <w:tr>
                 <w:trPr>
-                  <w:divId w:val="1310817569"/>
+                  <w:divId w:val="1064061260"/>
                   <w:tblCellSpacing w:w="15" w:type="dxa"/>
                 </w:trPr>
                 <w:tc>
@@ -25842,7 +25916,7 @@
               </w:tr>
               <w:tr>
                 <w:trPr>
-                  <w:divId w:val="1310817569"/>
+                  <w:divId w:val="1064061260"/>
                   <w:tblCellSpacing w:w="15" w:type="dxa"/>
                 </w:trPr>
                 <w:tc>
@@ -25888,7 +25962,7 @@
               </w:tr>
               <w:tr>
                 <w:trPr>
-                  <w:divId w:val="1310817569"/>
+                  <w:divId w:val="1064061260"/>
                   <w:tblCellSpacing w:w="15" w:type="dxa"/>
                 </w:trPr>
                 <w:tc>
@@ -25935,7 +26009,7 @@
             </w:tbl>
             <w:p>
               <w:pPr>
-                <w:divId w:val="1310817569"/>
+                <w:divId w:val="1064061260"/>
                 <w:rPr>
                   <w:noProof/>
                 </w:rPr>

</xml_diff>